<commit_message>
Integer.valueOf() and Integer.parseInt() methods.docx added
</commit_message>
<xml_diff>
--- a/Array.docx
+++ b/Array.docx
@@ -799,6 +799,7 @@
     </w:p>
     <w:p>
       <w:pPr>
+        <w:jc w:val="both"/>
         <w:rPr>
           <w:sz w:val="28"/>
         </w:rPr>
@@ -5635,10 +5636,15 @@
         <w:rPr>
           <w:sz w:val="28"/>
         </w:rPr>
-        <w:t xml:space="preserve">. </w:t>
-      </w:r>
-      <w:proofErr w:type="spellStart"/>
-      <w:proofErr w:type="gramStart"/>
+        <w:t>,</w:t>
+      </w:r>
+      <w:r>
+        <w:rPr>
+          <w:sz w:val="28"/>
+        </w:rPr>
+        <w:t xml:space="preserve"> </w:t>
+      </w:r>
+      <w:proofErr w:type="spellStart"/>
       <w:r>
         <w:rPr>
           <w:sz w:val="28"/>
@@ -5646,7 +5652,6 @@
         <w:t>imtihonda</w:t>
       </w:r>
       <w:proofErr w:type="spellEnd"/>
-      <w:proofErr w:type="gramEnd"/>
       <w:r>
         <w:rPr>
           <w:sz w:val="28"/>
@@ -6769,7 +6774,20 @@
         <w:rPr>
           <w:sz w:val="28"/>
         </w:rPr>
-        <w:t xml:space="preserve"> arr1 </w:t>
+        <w:t xml:space="preserve"> </w:t>
+      </w:r>
+      <w:r>
+        <w:rPr>
+          <w:b/>
+          <w:sz w:val="28"/>
+        </w:rPr>
+        <w:t>arr1</w:t>
+      </w:r>
+      <w:r>
+        <w:rPr>
+          <w:sz w:val="28"/>
+        </w:rPr>
+        <w:t xml:space="preserve"> </w:t>
       </w:r>
       <w:proofErr w:type="spellStart"/>
       <w:r>
@@ -6811,7 +6829,20 @@
         <w:rPr>
           <w:sz w:val="28"/>
         </w:rPr>
-        <w:t xml:space="preserve">, color </w:t>
+        <w:t xml:space="preserve">, </w:t>
+      </w:r>
+      <w:r>
+        <w:rPr>
+          <w:b/>
+          <w:sz w:val="28"/>
+        </w:rPr>
+        <w:t>color</w:t>
+      </w:r>
+      <w:r>
+        <w:rPr>
+          <w:sz w:val="28"/>
+        </w:rPr>
+        <w:t xml:space="preserve"> </w:t>
       </w:r>
       <w:proofErr w:type="spellStart"/>
       <w:r>
@@ -6963,7 +6994,20 @@
         <w:rPr>
           <w:sz w:val="28"/>
         </w:rPr>
-        <w:t xml:space="preserve"> color 2 </w:t>
+        <w:t xml:space="preserve"> </w:t>
+      </w:r>
+      <w:r>
+        <w:rPr>
+          <w:b/>
+          <w:sz w:val="28"/>
+        </w:rPr>
+        <w:t>color</w:t>
+      </w:r>
+      <w:r>
+        <w:rPr>
+          <w:sz w:val="28"/>
+        </w:rPr>
+        <w:t xml:space="preserve"> 2 </w:t>
       </w:r>
       <w:proofErr w:type="spellStart"/>
       <w:r>
@@ -8250,17 +8294,11 @@
           <w:sz w:val="28"/>
         </w:rPr>
       </w:pPr>
-    </w:p>
-    <w:p>
-      <w:pPr>
-        <w:rPr>
-          <w:sz w:val="28"/>
-        </w:rPr>
-      </w:pPr>
       <w:r>
         <w:rPr>
           <w:noProof/>
         </w:rPr>
+        <w:lastRenderedPageBreak/>
         <w:drawing>
           <wp:inline distT="0" distB="0" distL="0" distR="0" wp14:anchorId="31F07B76" wp14:editId="411ED606">
             <wp:extent cx="5943600" cy="3876040"/>
@@ -8385,174 +8423,186 @@
         <w:rPr>
           <w:sz w:val="28"/>
         </w:rPr>
+        <w:tab/>
+      </w:r>
+      <w:proofErr w:type="gramStart"/>
+      <w:r>
+        <w:rPr>
+          <w:sz w:val="28"/>
+        </w:rPr>
+        <w:t>2</w:t>
+      </w:r>
+      <w:proofErr w:type="gramEnd"/>
+      <w:r>
+        <w:rPr>
+          <w:sz w:val="28"/>
+        </w:rPr>
+        <w:t xml:space="preserve"> </w:t>
+      </w:r>
+      <w:proofErr w:type="spellStart"/>
+      <w:r>
+        <w:rPr>
+          <w:sz w:val="28"/>
+        </w:rPr>
+        <w:t>o’lchamli</w:t>
+      </w:r>
+      <w:proofErr w:type="spellEnd"/>
+      <w:r>
+        <w:rPr>
+          <w:sz w:val="28"/>
+        </w:rPr>
+        <w:t xml:space="preserve"> </w:t>
+      </w:r>
+      <w:proofErr w:type="spellStart"/>
+      <w:r>
+        <w:rPr>
+          <w:sz w:val="28"/>
+        </w:rPr>
+        <w:t>massivni</w:t>
+      </w:r>
+      <w:proofErr w:type="spellEnd"/>
+      <w:r>
+        <w:rPr>
+          <w:sz w:val="28"/>
+        </w:rPr>
+        <w:t xml:space="preserve"> </w:t>
+      </w:r>
+      <w:proofErr w:type="spellStart"/>
+      <w:r>
+        <w:rPr>
+          <w:sz w:val="28"/>
+        </w:rPr>
+        <w:t>ichiga</w:t>
+      </w:r>
+      <w:proofErr w:type="spellEnd"/>
+      <w:r>
+        <w:rPr>
+          <w:sz w:val="28"/>
+        </w:rPr>
+        <w:t xml:space="preserve"> </w:t>
+      </w:r>
+      <w:proofErr w:type="spellStart"/>
+      <w:r>
+        <w:rPr>
+          <w:sz w:val="28"/>
+        </w:rPr>
+        <w:t>istasak</w:t>
+      </w:r>
+      <w:proofErr w:type="spellEnd"/>
+      <w:r>
+        <w:rPr>
+          <w:sz w:val="28"/>
+        </w:rPr>
+        <w:t xml:space="preserve">, 1 </w:t>
+      </w:r>
+      <w:proofErr w:type="spellStart"/>
+      <w:r>
+        <w:rPr>
+          <w:sz w:val="28"/>
+        </w:rPr>
+        <w:t>o’lchamli</w:t>
+      </w:r>
+      <w:proofErr w:type="spellEnd"/>
+      <w:r>
+        <w:rPr>
+          <w:sz w:val="28"/>
+        </w:rPr>
+        <w:t xml:space="preserve"> </w:t>
+      </w:r>
+      <w:proofErr w:type="spellStart"/>
+      <w:r>
+        <w:rPr>
+          <w:sz w:val="28"/>
+        </w:rPr>
+        <w:t>massivni</w:t>
+      </w:r>
+      <w:proofErr w:type="spellEnd"/>
+      <w:r>
+        <w:rPr>
+          <w:sz w:val="28"/>
+        </w:rPr>
+        <w:t xml:space="preserve"> </w:t>
+      </w:r>
+      <w:proofErr w:type="spellStart"/>
+      <w:r>
+        <w:rPr>
+          <w:sz w:val="28"/>
+        </w:rPr>
+        <w:t>yaratib</w:t>
+      </w:r>
+      <w:proofErr w:type="spellEnd"/>
+      <w:r>
+        <w:rPr>
+          <w:sz w:val="28"/>
+        </w:rPr>
+        <w:t xml:space="preserve">, </w:t>
+      </w:r>
+      <w:proofErr w:type="spellStart"/>
+      <w:r>
+        <w:rPr>
+          <w:sz w:val="28"/>
+        </w:rPr>
+        <w:t>o’zlash</w:t>
+      </w:r>
+      <w:r>
+        <w:rPr>
+          <w:sz w:val="28"/>
+        </w:rPr>
+        <w:t>t</w:t>
+      </w:r>
+      <w:r>
+        <w:rPr>
+          <w:sz w:val="28"/>
+        </w:rPr>
+        <w:t>irib</w:t>
+      </w:r>
+      <w:proofErr w:type="spellEnd"/>
+      <w:r>
+        <w:rPr>
+          <w:sz w:val="28"/>
+        </w:rPr>
+        <w:t xml:space="preserve"> </w:t>
+      </w:r>
+      <w:proofErr w:type="spellStart"/>
+      <w:r>
+        <w:rPr>
+          <w:sz w:val="28"/>
+        </w:rPr>
+        <w:t>qo’yish</w:t>
+      </w:r>
+      <w:proofErr w:type="spellEnd"/>
+      <w:r>
+        <w:rPr>
+          <w:sz w:val="28"/>
+        </w:rPr>
+        <w:t xml:space="preserve"> </w:t>
+      </w:r>
+      <w:proofErr w:type="spellStart"/>
+      <w:r>
+        <w:rPr>
+          <w:sz w:val="28"/>
+        </w:rPr>
+        <w:t>mumkin</w:t>
+      </w:r>
+      <w:proofErr w:type="spellEnd"/>
+      <w:r>
+        <w:rPr>
+          <w:sz w:val="28"/>
+        </w:rPr>
+        <w:t xml:space="preserve">. </w:t>
+      </w:r>
+    </w:p>
+    <w:p>
+      <w:pPr>
+        <w:rPr>
+          <w:sz w:val="28"/>
+        </w:rPr>
+      </w:pPr>
+      <w:r>
+        <w:rPr>
+          <w:noProof/>
+        </w:rPr>
         <w:lastRenderedPageBreak/>
-        <w:tab/>
-      </w:r>
-      <w:proofErr w:type="gramStart"/>
-      <w:r>
-        <w:rPr>
-          <w:sz w:val="28"/>
-        </w:rPr>
-        <w:t>2</w:t>
-      </w:r>
-      <w:proofErr w:type="gramEnd"/>
-      <w:r>
-        <w:rPr>
-          <w:sz w:val="28"/>
-        </w:rPr>
-        <w:t xml:space="preserve"> </w:t>
-      </w:r>
-      <w:proofErr w:type="spellStart"/>
-      <w:r>
-        <w:rPr>
-          <w:sz w:val="28"/>
-        </w:rPr>
-        <w:t>o’lchamli</w:t>
-      </w:r>
-      <w:proofErr w:type="spellEnd"/>
-      <w:r>
-        <w:rPr>
-          <w:sz w:val="28"/>
-        </w:rPr>
-        <w:t xml:space="preserve"> </w:t>
-      </w:r>
-      <w:proofErr w:type="spellStart"/>
-      <w:r>
-        <w:rPr>
-          <w:sz w:val="28"/>
-        </w:rPr>
-        <w:t>massivni</w:t>
-      </w:r>
-      <w:proofErr w:type="spellEnd"/>
-      <w:r>
-        <w:rPr>
-          <w:sz w:val="28"/>
-        </w:rPr>
-        <w:t xml:space="preserve"> </w:t>
-      </w:r>
-      <w:proofErr w:type="spellStart"/>
-      <w:r>
-        <w:rPr>
-          <w:sz w:val="28"/>
-        </w:rPr>
-        <w:t>ichiga</w:t>
-      </w:r>
-      <w:proofErr w:type="spellEnd"/>
-      <w:r>
-        <w:rPr>
-          <w:sz w:val="28"/>
-        </w:rPr>
-        <w:t xml:space="preserve"> </w:t>
-      </w:r>
-      <w:proofErr w:type="spellStart"/>
-      <w:r>
-        <w:rPr>
-          <w:sz w:val="28"/>
-        </w:rPr>
-        <w:t>istasak</w:t>
-      </w:r>
-      <w:proofErr w:type="spellEnd"/>
-      <w:r>
-        <w:rPr>
-          <w:sz w:val="28"/>
-        </w:rPr>
-        <w:t xml:space="preserve">, 1 </w:t>
-      </w:r>
-      <w:proofErr w:type="spellStart"/>
-      <w:r>
-        <w:rPr>
-          <w:sz w:val="28"/>
-        </w:rPr>
-        <w:t>o’lchamli</w:t>
-      </w:r>
-      <w:proofErr w:type="spellEnd"/>
-      <w:r>
-        <w:rPr>
-          <w:sz w:val="28"/>
-        </w:rPr>
-        <w:t xml:space="preserve"> </w:t>
-      </w:r>
-      <w:proofErr w:type="spellStart"/>
-      <w:r>
-        <w:rPr>
-          <w:sz w:val="28"/>
-        </w:rPr>
-        <w:t>massivni</w:t>
-      </w:r>
-      <w:proofErr w:type="spellEnd"/>
-      <w:r>
-        <w:rPr>
-          <w:sz w:val="28"/>
-        </w:rPr>
-        <w:t xml:space="preserve"> </w:t>
-      </w:r>
-      <w:proofErr w:type="spellStart"/>
-      <w:r>
-        <w:rPr>
-          <w:sz w:val="28"/>
-        </w:rPr>
-        <w:t>yaratib</w:t>
-      </w:r>
-      <w:proofErr w:type="spellEnd"/>
-      <w:r>
-        <w:rPr>
-          <w:sz w:val="28"/>
-        </w:rPr>
-        <w:t xml:space="preserve">, </w:t>
-      </w:r>
-      <w:proofErr w:type="spellStart"/>
-      <w:r>
-        <w:rPr>
-          <w:sz w:val="28"/>
-        </w:rPr>
-        <w:t>o’zlashirib</w:t>
-      </w:r>
-      <w:proofErr w:type="spellEnd"/>
-      <w:r>
-        <w:rPr>
-          <w:sz w:val="28"/>
-        </w:rPr>
-        <w:t xml:space="preserve"> </w:t>
-      </w:r>
-      <w:proofErr w:type="spellStart"/>
-      <w:r>
-        <w:rPr>
-          <w:sz w:val="28"/>
-        </w:rPr>
-        <w:t>qo’yish</w:t>
-      </w:r>
-      <w:proofErr w:type="spellEnd"/>
-      <w:r>
-        <w:rPr>
-          <w:sz w:val="28"/>
-        </w:rPr>
-        <w:t xml:space="preserve"> </w:t>
-      </w:r>
-      <w:proofErr w:type="spellStart"/>
-      <w:r>
-        <w:rPr>
-          <w:sz w:val="28"/>
-        </w:rPr>
-        <w:t>mumkin</w:t>
-      </w:r>
-      <w:proofErr w:type="spellEnd"/>
-      <w:r>
-        <w:rPr>
-          <w:sz w:val="28"/>
-        </w:rPr>
-        <w:t xml:space="preserve">. </w:t>
-      </w:r>
-    </w:p>
-    <w:p>
-      <w:pPr>
-        <w:rPr>
-          <w:sz w:val="28"/>
-        </w:rPr>
-      </w:pPr>
-      <w:r>
-        <w:rPr>
-          <w:noProof/>
-        </w:rPr>
         <w:drawing>
           <wp:inline distT="0" distB="0" distL="0" distR="0" wp14:anchorId="3E15324A" wp14:editId="76ED37E4">
             <wp:extent cx="5095875" cy="4733925"/>
@@ -8657,10 +8707,22 @@
         <w:rPr>
           <w:sz w:val="28"/>
         </w:rPr>
-        <w:t xml:space="preserve"> berilgan:</w:t>
-      </w:r>
-      <w:bookmarkStart w:id="0" w:name="_GoBack"/>
-      <w:bookmarkEnd w:id="0"/>
+        <w:t xml:space="preserve"> </w:t>
+      </w:r>
+      <w:proofErr w:type="spellStart"/>
+      <w:r>
+        <w:rPr>
+          <w:sz w:val="28"/>
+        </w:rPr>
+        <w:t>berilgan</w:t>
+      </w:r>
+      <w:proofErr w:type="spellEnd"/>
+      <w:r>
+        <w:rPr>
+          <w:sz w:val="28"/>
+        </w:rPr>
+        <w:t>:</w:t>
+      </w:r>
     </w:p>
     <w:p>
       <w:pPr>
@@ -8672,7 +8734,6 @@
         <w:rPr>
           <w:noProof/>
         </w:rPr>
-        <w:lastRenderedPageBreak/>
         <w:drawing>
           <wp:inline distT="0" distB="0" distL="0" distR="0" wp14:anchorId="77C38D06" wp14:editId="6D0D7E20">
             <wp:extent cx="5943600" cy="2471420"/>
@@ -8709,20 +8770,8 @@
           </wp:inline>
         </w:drawing>
       </w:r>
-    </w:p>
-    <w:p>
-      <w:pPr>
-        <w:rPr>
-          <w:sz w:val="28"/>
-        </w:rPr>
-      </w:pPr>
-    </w:p>
-    <w:p>
-      <w:pPr>
-        <w:rPr>
-          <w:sz w:val="28"/>
-        </w:rPr>
-      </w:pPr>
+      <w:bookmarkStart w:id="0" w:name="_GoBack"/>
+      <w:bookmarkEnd w:id="0"/>
     </w:p>
     <w:sectPr>
       <w:pgSz w:w="12240" w:h="15840"/>

</xml_diff>